<commit_message>
agrege una tabla al archivo programacion.docx
</commit_message>
<xml_diff>
--- a/programacion.docx
+++ b/programacion.docx
@@ -14,6 +14,132 @@
         </w:rPr>
         <w:t>Mi nombre es Christopher</w:t>
       </w:r>
+      <w:r>
+        <w:rPr>
+          <w:lang w:val="es-ES"/>
+        </w:rPr>
+        <w:t>.</w:t>
+      </w:r>
+    </w:p>
+    <w:tbl>
+      <w:tblPr>
+        <w:tblStyle w:val="Tablaconcuadrcula"/>
+        <w:tblW w:w="0" w:type="auto"/>
+        <w:tblLook w:val="04A0" w:firstRow="1" w:lastRow="0" w:firstColumn="1" w:lastColumn="0" w:noHBand="0" w:noVBand="1"/>
+      </w:tblPr>
+      <w:tblGrid>
+        <w:gridCol w:w="2207"/>
+        <w:gridCol w:w="2207"/>
+        <w:gridCol w:w="2207"/>
+        <w:gridCol w:w="2207"/>
+      </w:tblGrid>
+      <w:tr>
+        <w:tc>
+          <w:tcPr>
+            <w:tcW w:w="2207" w:type="dxa"/>
+          </w:tcPr>
+          <w:p>
+            <w:pPr>
+              <w:rPr>
+                <w:lang w:val="es-ES"/>
+              </w:rPr>
+            </w:pPr>
+          </w:p>
+        </w:tc>
+        <w:tc>
+          <w:tcPr>
+            <w:tcW w:w="2207" w:type="dxa"/>
+          </w:tcPr>
+          <w:p>
+            <w:pPr>
+              <w:rPr>
+                <w:lang w:val="es-ES"/>
+              </w:rPr>
+            </w:pPr>
+          </w:p>
+        </w:tc>
+        <w:tc>
+          <w:tcPr>
+            <w:tcW w:w="2207" w:type="dxa"/>
+          </w:tcPr>
+          <w:p>
+            <w:pPr>
+              <w:rPr>
+                <w:lang w:val="es-ES"/>
+              </w:rPr>
+            </w:pPr>
+          </w:p>
+        </w:tc>
+        <w:tc>
+          <w:tcPr>
+            <w:tcW w:w="2207" w:type="dxa"/>
+          </w:tcPr>
+          <w:p>
+            <w:pPr>
+              <w:rPr>
+                <w:lang w:val="es-ES"/>
+              </w:rPr>
+            </w:pPr>
+          </w:p>
+        </w:tc>
+      </w:tr>
+      <w:tr>
+        <w:tc>
+          <w:tcPr>
+            <w:tcW w:w="2207" w:type="dxa"/>
+          </w:tcPr>
+          <w:p>
+            <w:pPr>
+              <w:rPr>
+                <w:lang w:val="es-ES"/>
+              </w:rPr>
+            </w:pPr>
+          </w:p>
+        </w:tc>
+        <w:tc>
+          <w:tcPr>
+            <w:tcW w:w="2207" w:type="dxa"/>
+          </w:tcPr>
+          <w:p>
+            <w:pPr>
+              <w:rPr>
+                <w:lang w:val="es-ES"/>
+              </w:rPr>
+            </w:pPr>
+          </w:p>
+        </w:tc>
+        <w:tc>
+          <w:tcPr>
+            <w:tcW w:w="2207" w:type="dxa"/>
+          </w:tcPr>
+          <w:p>
+            <w:pPr>
+              <w:rPr>
+                <w:lang w:val="es-ES"/>
+              </w:rPr>
+            </w:pPr>
+          </w:p>
+        </w:tc>
+        <w:tc>
+          <w:tcPr>
+            <w:tcW w:w="2207" w:type="dxa"/>
+          </w:tcPr>
+          <w:p>
+            <w:pPr>
+              <w:rPr>
+                <w:lang w:val="es-ES"/>
+              </w:rPr>
+            </w:pPr>
+          </w:p>
+        </w:tc>
+      </w:tr>
+    </w:tbl>
+    <w:p>
+      <w:pPr>
+        <w:rPr>
+          <w:lang w:val="es-ES"/>
+        </w:rPr>
+      </w:pPr>
     </w:p>
     <w:sectPr>
       <w:pgSz w:w="12240" w:h="15840"/>
@@ -451,6 +577,25 @@
     <w:semiHidden/>
     <w:unhideWhenUsed/>
   </w:style>
+  <w:style w:type="table" w:styleId="Tablaconcuadrcula">
+    <w:name w:val="Table Grid"/>
+    <w:basedOn w:val="Tablanormal"/>
+    <w:uiPriority w:val="39"/>
+    <w:rsid w:val="00011E1F"/>
+    <w:pPr>
+      <w:spacing w:after="0" w:line="240" w:lineRule="auto"/>
+    </w:pPr>
+    <w:tblPr>
+      <w:tblBorders>
+        <w:top w:val="single" w:sz="4" w:space="0" w:color="auto"/>
+        <w:left w:val="single" w:sz="4" w:space="0" w:color="auto"/>
+        <w:bottom w:val="single" w:sz="4" w:space="0" w:color="auto"/>
+        <w:right w:val="single" w:sz="4" w:space="0" w:color="auto"/>
+        <w:insideH w:val="single" w:sz="4" w:space="0" w:color="auto"/>
+        <w:insideV w:val="single" w:sz="4" w:space="0" w:color="auto"/>
+      </w:tblBorders>
+    </w:tblPr>
+  </w:style>
 </w:styles>
 </file>
 

</xml_diff>

<commit_message>
agrege palabras en el archivo programacion.docx
</commit_message>
<xml_diff>
--- a/programacion.docx
+++ b/programacion.docx
@@ -38,6 +38,19 @@
           <w:tcPr>
             <w:tcW w:w="2207" w:type="dxa"/>
           </w:tcPr>
+          <w:p>
+            <w:pPr>
+              <w:rPr>
+                <w:lang w:val="es-ES"/>
+              </w:rPr>
+            </w:pPr>
+            <w:r>
+              <w:rPr>
+                <w:lang w:val="es-ES"/>
+              </w:rPr>
+              <w:t>La mona pelona</w:t>
+            </w:r>
+          </w:p>
           <w:p>
             <w:pPr>
               <w:rPr>

</xml_diff>

<commit_message>
los archivos fueron Modificados
</commit_message>
<xml_diff>
--- a/programacion.docx
+++ b/programacion.docx
@@ -69,6 +69,12 @@
                 <w:lang w:val="es-ES"/>
               </w:rPr>
             </w:pPr>
+            <w:r>
+              <w:rPr>
+                <w:lang w:val="es-ES"/>
+              </w:rPr>
+              <w:t>De Tipitapa</w:t>
+            </w:r>
           </w:p>
         </w:tc>
         <w:tc>

</xml_diff>